<commit_message>
Updates to XML Spec for Pub
</commit_message>
<xml_diff>
--- a/HL7_admin_documents/PublicationRequests/2014-03/HL7_Publication_Request_vMR XML R1 DSTU, 2014-03.docx
+++ b/HL7_admin_documents/PublicationRequests/2014-03/HL7_Publication_Request_vMR XML R1 DSTU, 2014-03.docx
@@ -346,8 +346,8 @@
         <w:tblLook w:val="04A0" w:firstRow="1" w:lastRow="0" w:firstColumn="1" w:lastColumn="0" w:noHBand="0" w:noVBand="1"/>
       </w:tblPr>
       <w:tblGrid>
-        <w:gridCol w:w="4428"/>
-        <w:gridCol w:w="5760"/>
+        <w:gridCol w:w="3042"/>
+        <w:gridCol w:w="7254"/>
       </w:tblGrid>
       <w:tr>
         <w:trPr>
@@ -396,9 +396,8 @@
             <w:r>
               <w:rPr>
                 <w:rFonts w:ascii="Arial" w:hAnsi="Arial" w:cs="Arial"/>
-                <w:highlight w:val="yellow"/>
-              </w:rPr>
-              <w:t>XX</w:t>
+              </w:rPr>
+              <w:t>25</w:t>
             </w:r>
           </w:p>
         </w:tc>
@@ -472,31 +471,27 @@
             <w:r>
               <w:rPr>
                 <w:rFonts w:ascii="Arial" w:hAnsi="Arial" w:cs="Arial"/>
-                <w:highlight w:val="yellow"/>
-              </w:rPr>
-              <w:t>XX</w:t>
-            </w:r>
-          </w:p>
-          <w:p>
-            <w:pPr>
-              <w:rPr>
-                <w:rFonts w:ascii="Arial" w:hAnsi="Arial" w:cs="Arial"/>
-              </w:rPr>
-            </w:pPr>
-            <w:r>
-              <w:rPr>
-                <w:rFonts w:ascii="Arial" w:hAnsi="Arial" w:cs="Arial"/>
-                <w:highlight w:val="yellow"/>
-              </w:rPr>
-              <w:t xml:space="preserve">URL </w:t>
-            </w:r>
-            <w:r>
-              <w:rPr>
-                <w:rFonts w:ascii="Arial" w:hAnsi="Arial" w:cs="Arial"/>
-                <w:highlight w:val="yellow"/>
-              </w:rPr>
-              <w:t>Pending</w:t>
-            </w:r>
+              </w:rPr>
+              <w:t>25</w:t>
+            </w:r>
+          </w:p>
+          <w:p>
+            <w:pPr>
+              <w:rPr>
+                <w:rFonts w:ascii="Arial" w:hAnsi="Arial" w:cs="Arial"/>
+              </w:rPr>
+            </w:pPr>
+            <w:hyperlink r:id="rId10" w:history="1">
+              <w:r>
+                <w:rPr>
+                  <w:rStyle w:val="Hyperlink"/>
+                  <w:rFonts w:ascii="Arial" w:hAnsi="Arial" w:cs="Arial"/>
+                </w:rPr>
+                <w:t>http://wiki.hl7.org/index.php?title=ITS_Concall_Minutes_20140325</w:t>
+              </w:r>
+            </w:hyperlink>
+            <w:bookmarkStart w:id="0" w:name="_GoBack"/>
+            <w:bookmarkEnd w:id="0"/>
           </w:p>
         </w:tc>
       </w:tr>
@@ -1525,16 +1520,8 @@
               <w:rPr>
                 <w:rFonts w:ascii="Arial" w:hAnsi="Arial" w:cs="Arial"/>
                 <w:szCs w:val="20"/>
-                <w:highlight w:val="yellow"/>
-              </w:rPr>
-              <w:t>XX</w:t>
-            </w:r>
-            <w:r>
-              <w:rPr>
-                <w:rFonts w:ascii="Arial" w:hAnsi="Arial" w:cs="Arial"/>
-                <w:szCs w:val="20"/>
-              </w:rPr>
-              <w:t xml:space="preserve"> </w:t>
+              </w:rPr>
+              <w:t>25</w:t>
             </w:r>
           </w:p>
         </w:tc>
@@ -1578,12 +1565,20 @@
                 <w:rFonts w:ascii="Arial" w:hAnsi="Arial" w:cs="Arial"/>
               </w:rPr>
             </w:pPr>
-            <w:r>
-              <w:rPr>
-                <w:rFonts w:ascii="Arial" w:hAnsi="Arial" w:cs="Arial"/>
-                <w:highlight w:val="yellow"/>
-              </w:rPr>
-              <w:t>URL Pending (HL7 upload site for members only)</w:t>
+            <w:hyperlink r:id="rId11" w:history="1">
+              <w:r>
+                <w:rPr>
+                  <w:rStyle w:val="Hyperlink"/>
+                  <w:rFonts w:ascii="Arial" w:hAnsi="Arial" w:cs="Arial"/>
+                </w:rPr>
+                <w:t>http://www.hl7.org/documentcenter/public/wg/dss/20140325_vMR_XML_Specification_R1_201403_DSTU_Publication.zip</w:t>
+              </w:r>
+            </w:hyperlink>
+            <w:r>
+              <w:rPr>
+                <w:rFonts w:ascii="Arial" w:hAnsi="Arial" w:cs="Arial"/>
+              </w:rPr>
+              <w:t xml:space="preserve"> </w:t>
             </w:r>
           </w:p>
         </w:tc>
@@ -1631,7 +1626,7 @@
               </w:rPr>
               <w:t>Please make formatting edits (e.g., to cover page) as appropriate and provide an opportunity for Kensaku Kawamoto (</w:t>
             </w:r>
-            <w:hyperlink r:id="rId10" w:history="1">
+            <w:hyperlink r:id="rId12" w:history="1">
               <w:r>
                 <w:rPr>
                   <w:rStyle w:val="Hyperlink"/>
@@ -1658,7 +1653,7 @@
               </w:rPr>
               <w:t>and Claude Nanjo (</w:t>
             </w:r>
-            <w:hyperlink r:id="rId11" w:history="1">
+            <w:hyperlink r:id="rId13" w:history="1">
               <w:r>
                 <w:rPr>
                   <w:rStyle w:val="Hyperlink"/>
@@ -1793,7 +1788,7 @@
             </w:tcBorders>
           </w:tcPr>
           <w:p>
-            <w:hyperlink r:id="rId12" w:history="1">
+            <w:hyperlink r:id="rId14" w:history="1">
               <w:r>
                 <w:rPr>
                   <w:rStyle w:val="Hyperlink"/>
@@ -2440,6 +2435,12 @@
           <w:rFonts w:ascii="Arial" w:hAnsi="Arial" w:cs="Arial"/>
         </w:rPr>
         <w:br w:type="page"/>
+      </w:r>
+      <w:r>
+        <w:rPr>
+          <w:rFonts w:ascii="Arial" w:hAnsi="Arial" w:cs="Arial"/>
+        </w:rPr>
+        <w:lastRenderedPageBreak/>
         <w:t xml:space="preserve">For DSTU: </w:t>
       </w:r>
     </w:p>
@@ -2559,7 +2560,7 @@
         </w:rPr>
         <w:t xml:space="preserve">Notes: Once approved by the TSC, the document will be posted to: </w:t>
       </w:r>
-      <w:hyperlink r:id="rId13" w:history="1">
+      <w:hyperlink r:id="rId15" w:history="1">
         <w:r>
           <w:rPr>
             <w:rStyle w:val="Hyperlink"/>
@@ -5196,17 +5197,7 @@
           <w:sz w:val="22"/>
           <w:szCs w:val="22"/>
         </w:rPr>
-        <w:t xml:space="preserve"> Please specify if the publication is known by a common name internally to the Work Group or a specific search term/acronym should be provided to help users find </w:t>
-      </w:r>
-      <w:bookmarkStart w:id="0" w:name="_GoBack"/>
-      <w:bookmarkEnd w:id="0"/>
-      <w:r>
-        <w:rPr>
-          <w:rFonts w:ascii="Arial" w:hAnsi="Arial" w:cs="Arial"/>
-          <w:sz w:val="22"/>
-          <w:szCs w:val="22"/>
-        </w:rPr>
-        <w:t>the product.</w:t>
+        <w:t xml:space="preserve"> Please specify if the publication is known by a common name internally to the Work Group or a specific search term/acronym should be provided to help users find the product.</w:t>
       </w:r>
     </w:p>
     <w:tbl>
@@ -8111,7 +8102,7 @@
                               </w:rPr>
                               <w:t>OpenCDS (</w:t>
                             </w:r>
-                            <w:hyperlink r:id="rId14" w:history="1">
+                            <w:hyperlink r:id="rId16" w:history="1">
                               <w:r>
                                 <w:rPr>
                                   <w:rStyle w:val="Hyperlink"/>
@@ -8193,7 +8184,7 @@
                               </w:rPr>
                               <w:t>Other participants in the Health eDecisions initiative (</w:t>
                             </w:r>
-                            <w:hyperlink r:id="rId15" w:history="1">
+                            <w:hyperlink r:id="rId17" w:history="1">
                               <w:r>
                                 <w:rPr>
                                   <w:rStyle w:val="Hyperlink"/>
@@ -8290,7 +8281,7 @@
                         </w:rPr>
                         <w:t>OpenCDS (</w:t>
                       </w:r>
-                      <w:hyperlink r:id="rId16" w:history="1">
+                      <w:hyperlink r:id="rId18" w:history="1">
                         <w:r>
                           <w:rPr>
                             <w:rStyle w:val="Hyperlink"/>
@@ -8372,7 +8363,7 @@
                         </w:rPr>
                         <w:t>Other participants in the Health eDecisions initiative (</w:t>
                       </w:r>
-                      <w:hyperlink r:id="rId17" w:history="1">
+                      <w:hyperlink r:id="rId19" w:history="1">
                         <w:r>
                           <w:rPr>
                             <w:rStyle w:val="Hyperlink"/>
@@ -8809,7 +8800,7 @@
         </w:rPr>
         <w:t xml:space="preserve">Email this Request to </w:t>
       </w:r>
-      <w:hyperlink r:id="rId18" w:history="1">
+      <w:hyperlink r:id="rId20" w:history="1">
         <w:r>
           <w:rPr>
             <w:rStyle w:val="Hyperlink"/>
@@ -8830,7 +8821,7 @@
       </w:r>
     </w:p>
     <w:sectPr>
-      <w:footerReference w:type="default" r:id="rId19"/>
+      <w:footerReference w:type="default" r:id="rId21"/>
       <w:pgSz w:w="12240" w:h="15840"/>
       <w:pgMar w:top="1440" w:right="1080" w:bottom="1440" w:left="1080" w:header="720" w:footer="720" w:gutter="0"/>
       <w:cols w:space="720"/>
@@ -10930,7 +10921,7 @@
 </file>
 
 <file path=customXml/itemProps1.xml><?xml version="1.0" encoding="utf-8"?>
-<ds:datastoreItem xmlns:ds="http://schemas.openxmlformats.org/officeDocument/2006/customXml" ds:itemID="{DF247DD7-01FC-4C4F-82CE-933D2EB3F5AE}">
+<ds:datastoreItem xmlns:ds="http://schemas.openxmlformats.org/officeDocument/2006/customXml" ds:itemID="{A7334D6A-2875-432E-8133-829DA73B644A}">
   <ds:schemaRefs>
     <ds:schemaRef ds:uri="http://schemas.openxmlformats.org/officeDocument/2006/bibliography"/>
   </ds:schemaRefs>

</xml_diff>